<commit_message>
Changing header to APA style
</commit_message>
<xml_diff>
--- a/Estimating the effect of publication bias_PS.docx
+++ b/Estimating the effect of publication bias_PS.docx
@@ -743,8 +743,12 @@
           <w:rFonts w:cstheme="minorHAnsi"/>
         </w:rPr>
         <w:sectPr>
-          <w:headerReference w:type="default" r:id="rId8"/>
-          <w:headerReference w:type="first" r:id="rId9"/>
+          <w:headerReference w:type="even" r:id="rId8"/>
+          <w:headerReference w:type="default" r:id="rId9"/>
+          <w:footerReference w:type="even" r:id="rId10"/>
+          <w:footerReference w:type="default" r:id="rId11"/>
+          <w:headerReference w:type="first" r:id="rId12"/>
+          <w:footerReference w:type="first" r:id="rId13"/>
           <w:pgSz w:w="11906" w:h="16838"/>
           <w:pgMar w:top="1440" w:right="1440" w:bottom="1440" w:left="1440" w:header="708" w:footer="708" w:gutter="0"/>
           <w:cols w:space="708"/>
@@ -762,12 +766,12 @@
           <w:szCs w:val="20"/>
         </w:rPr>
       </w:pPr>
-      <w:bookmarkStart w:id="3" w:name="supplementary-material"/>
-      <w:bookmarkStart w:id="4" w:name="methods"/>
+      <w:bookmarkStart w:id="4" w:name="supplementary-material"/>
+      <w:bookmarkStart w:id="5" w:name="methods"/>
       <w:bookmarkEnd w:id="0"/>
       <w:bookmarkEnd w:id="1"/>
-      <w:bookmarkEnd w:id="3"/>
       <w:bookmarkEnd w:id="4"/>
+      <w:bookmarkEnd w:id="5"/>
       <w:r>
         <w:rPr>
           <w:sz w:val="20"/>
@@ -1203,7 +1207,7 @@
               </w:rPr>
               <w:t xml:space="preserve">, M., . . . Wu, H. (2018). Evaluating the replicability of social science experiments in Nature and Science between 2010 and 2015. Nature Human Behaviour, 2(9), 637-644. </w:t>
             </w:r>
-            <w:hyperlink r:id="rId10">
+            <w:hyperlink r:id="rId14">
               <w:r>
                 <w:rPr>
                   <w:rFonts w:cstheme="minorHAnsi"/>
@@ -1524,7 +1528,7 @@
               </w:rPr>
               <w:t xml:space="preserve">, B. A. (2016). Many Labs 3: Evaluating participant pool quality across the academic semester via replication. Journal of Experimental Social Psychology, 67, 68-82. </w:t>
             </w:r>
-            <w:hyperlink r:id="rId11">
+            <w:hyperlink r:id="rId15">
               <w:proofErr w:type="gramStart"/>
               <w:r>
                 <w:rPr>
@@ -1717,7 +1721,7 @@
               </w:rPr>
               <w:t xml:space="preserve">, B. A. (2014). Investigating Variation in Replicability. Social Psychology, 45(3), 142-152. </w:t>
             </w:r>
-            <w:hyperlink r:id="rId12">
+            <w:hyperlink r:id="rId16">
               <w:r>
                 <w:rPr>
                   <w:rFonts w:cstheme="minorHAnsi"/>
@@ -1930,7 +1934,7 @@
               </w:rPr>
               <w:t xml:space="preserve"> Methods and Practices in Psychological Science, 1(4), 443-490. </w:t>
             </w:r>
-            <w:hyperlink r:id="rId13">
+            <w:hyperlink r:id="rId17">
               <w:r>
                 <w:rPr>
                   <w:rFonts w:cstheme="minorHAnsi"/>
@@ -2048,7 +2052,7 @@
               </w:rPr>
               <w:t xml:space="preserve">Open Science Collaboration. (2015). Estimating the reproducibility of psychological science. Science, 349(6251), aac4716. </w:t>
             </w:r>
-            <w:hyperlink r:id="rId14">
+            <w:hyperlink r:id="rId18">
               <w:r>
                 <w:rPr>
                   <w:rFonts w:cstheme="minorHAnsi"/>
@@ -3487,7 +3491,7 @@
           <w:szCs w:val="24"/>
         </w:rPr>
       </w:pPr>
-      <w:bookmarkStart w:id="5" w:name="_Hlk529545420"/>
+      <w:bookmarkStart w:id="6" w:name="_Hlk529545420"/>
       <w:r>
         <w:rPr>
           <w:rFonts w:cstheme="minorHAnsi"/>
@@ -3496,7 +3500,7 @@
         </w:rPr>
         <w:t xml:space="preserve">We have identified only a single previous study which attempts to empirically estimate the effect of publication on effect sizes in the psychology literature. </w:t>
       </w:r>
-      <w:bookmarkEnd w:id="5"/>
+      <w:bookmarkEnd w:id="6"/>
       <w:r>
         <w:rPr>
           <w:rFonts w:cstheme="minorHAnsi"/>
@@ -4018,7 +4022,7 @@
       <w:r>
         <w:t xml:space="preserve"> using restricted maximum-likelihood estimation. All analyses and difference scores (i.e., proportion changes and mean differences) were calculated using Fisher Z transformed effect sizes, and effect sizes are back transformed to correlation coefficients for easy interpretation unless otherwise stated. All analyses were exploratory, and multiple models which were developed are not presented here. See </w:t>
       </w:r>
-      <w:hyperlink r:id="rId15" w:history="1">
+      <w:hyperlink r:id="rId19" w:history="1">
         <w:r>
           <w:rPr>
             <w:rStyle w:val="Hyperlink"/>
@@ -4033,7 +4037,7 @@
       <w:r>
         <w:t xml:space="preserve">record of all interim models and for all model code and data, and see </w:t>
       </w:r>
-      <w:hyperlink r:id="rId16" w:history="1">
+      <w:hyperlink r:id="rId20" w:history="1">
         <w:r>
           <w:rPr>
             <w:rStyle w:val="Hyperlink"/>
@@ -4056,7 +4060,7 @@
       <w:r>
         <w:t xml:space="preserve"> document to allow the current document to be easily reproduced are available from </w:t>
       </w:r>
-      <w:hyperlink r:id="rId17" w:history="1">
+      <w:hyperlink r:id="rId21" w:history="1">
         <w:r>
           <w:rPr>
             <w:rStyle w:val="Hyperlink"/>
@@ -4736,8 +4740,8 @@
       <w:pPr>
         <w:pStyle w:val="Heading4"/>
       </w:pPr>
-      <w:bookmarkStart w:id="6" w:name="accounting-for-null-results"/>
-      <w:bookmarkEnd w:id="6"/>
+      <w:bookmarkStart w:id="7" w:name="accounting-for-null-results"/>
+      <w:bookmarkEnd w:id="7"/>
       <w:r>
         <w:t>Accounting for null results</w:t>
       </w:r>
@@ -4757,8 +4761,8 @@
       <w:pPr>
         <w:pStyle w:val="Heading4"/>
       </w:pPr>
-      <w:bookmarkStart w:id="7" w:name="analysis-2-and-3-multilevel-random-effec"/>
-      <w:bookmarkEnd w:id="7"/>
+      <w:bookmarkStart w:id="8" w:name="analysis-2-and-3-multilevel-random-effec"/>
+      <w:bookmarkEnd w:id="8"/>
       <w:r>
         <w:lastRenderedPageBreak/>
         <w:t>Analysis 2 and 3: Multilevel random effects meta-analysis with exclusions</w:t>
@@ -5050,8 +5054,8 @@
       <w:pPr>
         <w:pStyle w:val="Heading4"/>
       </w:pPr>
-      <w:bookmarkStart w:id="8" w:name="analysis-4-bayesian-mixture-model"/>
-      <w:bookmarkEnd w:id="8"/>
+      <w:bookmarkStart w:id="9" w:name="analysis-4-bayesian-mixture-model"/>
+      <w:bookmarkEnd w:id="9"/>
       <w:r>
         <w:t>Analysis 4: Bayesian mixture model</w:t>
       </w:r>
@@ -5203,21 +5207,8 @@
       <w:r>
         <w:t>). See supplementary materials 4 for model syntax and further analysis details.</w:t>
       </w:r>
-    </w:p>
-    <w:p>
-      <w:pPr>
-        <w:rPr>
-          <w:rFonts w:asciiTheme="majorHAnsi" w:eastAsiaTheme="majorEastAsia" w:hAnsiTheme="majorHAnsi" w:cstheme="majorBidi"/>
-          <w:b/>
-          <w:sz w:val="26"/>
-          <w:szCs w:val="26"/>
-        </w:rPr>
-      </w:pPr>
-      <w:bookmarkStart w:id="9" w:name="descriptives"/>
-      <w:bookmarkEnd w:id="9"/>
-      <w:r>
-        <w:br w:type="page"/>
-      </w:r>
+      <w:bookmarkStart w:id="10" w:name="descriptives"/>
+      <w:bookmarkEnd w:id="10"/>
     </w:p>
     <w:p>
       <w:pPr>
@@ -5243,12 +5234,7 @@
         <w:pStyle w:val="FirstParagraph"/>
       </w:pPr>
       <w:r>
-        <w:t>Looking at the 306 included original-replication study pairs included in this analysis, the effect size seen in the replication study was lower than that seen in the original study in 219 articles, 72% of the included studies. An exact binomial test shows that this is extremely unlikely under the assumption that replication effect sizes are equally likely to be smaller or larger in the replication study, p</w:t>
-      </w:r>
-      <w:bookmarkStart w:id="10" w:name="_GoBack"/>
-      <w:bookmarkEnd w:id="10"/>
-      <w:r>
-        <w:t xml:space="preserve"> &lt; .001. The average effect size for original studies was r = 0.39, and the mean effect size for replication studies was r = 0.27, a mean decrease of r = 0.11. Notably, this represents an average decrease in effect sizes from the original to the replication study of 28%. See Table 2 for a comprehensive list of </w:t>
+        <w:t xml:space="preserve">Looking at the 306 included original-replication study pairs included in this analysis, the effect size seen in the replication study was lower than that seen in the original study in 219 articles, 72% of the included studies. An exact binomial test shows that this is extremely unlikely under the assumption that replication effect sizes are equally likely to be smaller or larger in the replication study, p &lt; .001. The average effect size for original studies was r = 0.39, and the mean effect size for replication studies was r = 0.27, a mean decrease of r = 0.11. Notably, this represents an average decrease in effect sizes from the original to the replication study of 28%. See Table 2 for a comprehensive list of </w:t>
       </w:r>
       <w:proofErr w:type="spellStart"/>
       <w:r>
@@ -5286,7 +5272,7 @@
                     </pic:cNvPicPr>
                   </pic:nvPicPr>
                   <pic:blipFill>
-                    <a:blip r:embed="rId18" cstate="print">
+                    <a:blip r:embed="rId22" cstate="print">
                       <a:extLst>
                         <a:ext uri="{28A0092B-C50C-407E-A947-70E740481C1C}">
                           <a14:useLocalDpi xmlns:a14="http://schemas.microsoft.com/office/drawing/2010/main" val="0"/>
@@ -7665,7 +7651,7 @@
                     </pic:cNvPicPr>
                   </pic:nvPicPr>
                   <pic:blipFill>
-                    <a:blip r:embed="rId19">
+                    <a:blip r:embed="rId23">
                       <a:extLst>
                         <a:ext uri="{28A0092B-C50C-407E-A947-70E740481C1C}">
                           <a14:useLocalDpi xmlns:a14="http://schemas.microsoft.com/office/drawing/2010/main" val="0"/>
@@ -7789,7 +7775,7 @@
                     </pic:cNvPicPr>
                   </pic:nvPicPr>
                   <pic:blipFill>
-                    <a:blip r:embed="rId20">
+                    <a:blip r:embed="rId24">
                       <a:extLst>
                         <a:ext uri="{28A0092B-C50C-407E-A947-70E740481C1C}">
                           <a14:useLocalDpi xmlns:a14="http://schemas.microsoft.com/office/drawing/2010/main" val="0"/>
@@ -7826,34 +7812,35 @@
         <w:pStyle w:val="BodyText"/>
         <w:ind w:firstLine="0"/>
         <w:rPr>
+          <w:szCs w:val="24"/>
+        </w:rPr>
+      </w:pPr>
+      <w:r>
+        <w:rPr>
           <w:i/>
           <w:szCs w:val="24"/>
         </w:rPr>
-      </w:pPr>
-      <w:r>
-        <w:rPr>
-          <w:szCs w:val="24"/>
-        </w:rPr>
         <w:t xml:space="preserve">Figure </w:t>
       </w:r>
       <w:r>
         <w:rPr>
+          <w:i/>
           <w:szCs w:val="24"/>
         </w:rPr>
         <w:t>3</w:t>
       </w:r>
       <w:r>
         <w:rPr>
-          <w:szCs w:val="24"/>
-        </w:rPr>
-        <w:t xml:space="preserve">. </w:t>
-      </w:r>
-      <w:r>
-        <w:rPr>
           <w:i/>
           <w:szCs w:val="24"/>
         </w:rPr>
-        <w:t>A caterpillar plot of the effect size difference between original and replication study effect sizes ordered by magnitude, error bars are 95% confidence intervals around effect size differences.</w:t>
+        <w:t>.</w:t>
+      </w:r>
+      <w:r>
+        <w:rPr>
+          <w:szCs w:val="24"/>
+        </w:rPr>
+        <w:t xml:space="preserve"> A caterpillar plot of the effect size difference between original and replication study effect sizes ordered by magnitude, error bars are 95% confidence intervals around effect size differences.</w:t>
       </w:r>
     </w:p>
     <w:p>
@@ -8207,7 +8194,7 @@
         </w:rPr>
         <w:t xml:space="preserve"> (figshare.com) and the Open Science Framework (osf.io) make it possible for researchers to easily share the results of research whether or not a study is published in a traditional journal. Secondly, pre-prints (e.g., </w:t>
       </w:r>
-      <w:hyperlink r:id="rId21" w:history="1">
+      <w:hyperlink r:id="rId25" w:history="1">
         <w:r>
           <w:rPr>
             <w:rStyle w:val="Hyperlink"/>
@@ -8449,7 +8436,7 @@
       <w:r>
         <w:t>, 68-82. doi:</w:t>
       </w:r>
-      <w:hyperlink r:id="rId22" w:history="1">
+      <w:hyperlink r:id="rId26" w:history="1">
         <w:r>
           <w:rPr>
             <w:rStyle w:val="Hyperlink"/>
@@ -8781,7 +8768,7 @@
       <w:r>
         <w:t>(1). doi:</w:t>
       </w:r>
-      <w:hyperlink r:id="rId23" w:history="1">
+      <w:hyperlink r:id="rId27" w:history="1">
         <w:r>
           <w:rPr>
             <w:rStyle w:val="Hyperlink"/>
@@ -8903,7 +8890,7 @@
       <w:r>
         <w:t xml:space="preserve">(6251).  Retrieved from </w:t>
       </w:r>
-      <w:hyperlink r:id="rId24" w:history="1">
+      <w:hyperlink r:id="rId28" w:history="1">
         <w:r>
           <w:rPr>
             <w:rStyle w:val="Hyperlink"/>
@@ -8950,7 +8937,7 @@
       <w:r>
         <w:t xml:space="preserve">R Development Core Team. (2018). R: A language and environment for statistical computing (Version 3.5.0). Vienna, Austria: R Foundation for Statistical Computing. Retrieved from </w:t>
       </w:r>
-      <w:hyperlink r:id="rId25" w:history="1">
+      <w:hyperlink r:id="rId29" w:history="1">
         <w:r>
           <w:rPr>
             <w:rStyle w:val="Hyperlink"/>
@@ -9141,6 +9128,36 @@
 </w:endnotes>
 </file>
 
+<file path=word/footer1.xml><?xml version="1.0" encoding="utf-8"?>
+<w:ftr xmlns:wpc="http://schemas.microsoft.com/office/word/2010/wordprocessingCanvas" xmlns:cx="http://schemas.microsoft.com/office/drawing/2014/chartex" xmlns:cx1="http://schemas.microsoft.com/office/drawing/2015/9/8/chartex" xmlns:cx2="http://schemas.microsoft.com/office/drawing/2015/10/21/chartex" xmlns:cx3="http://schemas.microsoft.com/office/drawing/2016/5/9/chartex" xmlns:cx4="http://schemas.microsoft.com/office/drawing/2016/5/10/chartex" xmlns:cx5="http://schemas.microsoft.com/office/drawing/2016/5/11/chartex" xmlns:cx6="http://schemas.microsoft.com/office/drawing/2016/5/12/chartex" xmlns:cx7="http://schemas.microsoft.com/office/drawing/2016/5/13/chartex" xmlns:cx8="http://schemas.microsoft.com/office/drawing/2016/5/14/chartex" xmlns:mc="http://schemas.openxmlformats.org/markup-compatibility/2006" xmlns:aink="http://schemas.microsoft.com/office/drawing/2016/ink" xmlns:am3d="http://schemas.microsoft.com/office/drawing/2017/model3d" xmlns:o="urn:schemas-microsoft-com:office:office" xmlns:r="http://schemas.openxmlformats.org/officeDocument/2006/relationships" xmlns:m="http://schemas.openxmlformats.org/officeDocument/2006/math" xmlns:v="urn:schemas-microsoft-com:vml" xmlns:wp14="http://schemas.microsoft.com/office/word/2010/wordprocessingDrawing" xmlns:wp="http://schemas.openxmlformats.org/drawingml/2006/wordprocessingDrawing" xmlns:w10="urn:schemas-microsoft-com:office:word" xmlns:w="http://schemas.openxmlformats.org/wordprocessingml/2006/main" xmlns:w14="http://schemas.microsoft.com/office/word/2010/wordml" xmlns:w15="http://schemas.microsoft.com/office/word/2012/wordml" xmlns:w16cid="http://schemas.microsoft.com/office/word/2016/wordml/cid" xmlns:w16se="http://schemas.microsoft.com/office/word/2015/wordml/symex" xmlns:wpg="http://schemas.microsoft.com/office/word/2010/wordprocessingGroup" xmlns:wpi="http://schemas.microsoft.com/office/word/2010/wordprocessingInk" xmlns:wne="http://schemas.microsoft.com/office/word/2006/wordml" xmlns:wps="http://schemas.microsoft.com/office/word/2010/wordprocessingShape" mc:Ignorable="w14 w15 w16se w16cid wp14">
+  <w:p>
+    <w:pPr>
+      <w:pStyle w:val="Footer"/>
+    </w:pPr>
+  </w:p>
+</w:ftr>
+</file>
+
+<file path=word/footer2.xml><?xml version="1.0" encoding="utf-8"?>
+<w:ftr xmlns:wpc="http://schemas.microsoft.com/office/word/2010/wordprocessingCanvas" xmlns:cx="http://schemas.microsoft.com/office/drawing/2014/chartex" xmlns:cx1="http://schemas.microsoft.com/office/drawing/2015/9/8/chartex" xmlns:cx2="http://schemas.microsoft.com/office/drawing/2015/10/21/chartex" xmlns:cx3="http://schemas.microsoft.com/office/drawing/2016/5/9/chartex" xmlns:cx4="http://schemas.microsoft.com/office/drawing/2016/5/10/chartex" xmlns:cx5="http://schemas.microsoft.com/office/drawing/2016/5/11/chartex" xmlns:cx6="http://schemas.microsoft.com/office/drawing/2016/5/12/chartex" xmlns:cx7="http://schemas.microsoft.com/office/drawing/2016/5/13/chartex" xmlns:cx8="http://schemas.microsoft.com/office/drawing/2016/5/14/chartex" xmlns:mc="http://schemas.openxmlformats.org/markup-compatibility/2006" xmlns:aink="http://schemas.microsoft.com/office/drawing/2016/ink" xmlns:am3d="http://schemas.microsoft.com/office/drawing/2017/model3d" xmlns:o="urn:schemas-microsoft-com:office:office" xmlns:r="http://schemas.openxmlformats.org/officeDocument/2006/relationships" xmlns:m="http://schemas.openxmlformats.org/officeDocument/2006/math" xmlns:v="urn:schemas-microsoft-com:vml" xmlns:wp14="http://schemas.microsoft.com/office/word/2010/wordprocessingDrawing" xmlns:wp="http://schemas.openxmlformats.org/drawingml/2006/wordprocessingDrawing" xmlns:w10="urn:schemas-microsoft-com:office:word" xmlns:w="http://schemas.openxmlformats.org/wordprocessingml/2006/main" xmlns:w14="http://schemas.microsoft.com/office/word/2010/wordml" xmlns:w15="http://schemas.microsoft.com/office/word/2012/wordml" xmlns:w16cid="http://schemas.microsoft.com/office/word/2016/wordml/cid" xmlns:w16se="http://schemas.microsoft.com/office/word/2015/wordml/symex" xmlns:wpg="http://schemas.microsoft.com/office/word/2010/wordprocessingGroup" xmlns:wpi="http://schemas.microsoft.com/office/word/2010/wordprocessingInk" xmlns:wne="http://schemas.microsoft.com/office/word/2006/wordml" xmlns:wps="http://schemas.microsoft.com/office/word/2010/wordprocessingShape" mc:Ignorable="w14 w15 w16se w16cid wp14">
+  <w:p>
+    <w:pPr>
+      <w:pStyle w:val="Footer"/>
+    </w:pPr>
+  </w:p>
+</w:ftr>
+</file>
+
+<file path=word/footer3.xml><?xml version="1.0" encoding="utf-8"?>
+<w:ftr xmlns:wpc="http://schemas.microsoft.com/office/word/2010/wordprocessingCanvas" xmlns:cx="http://schemas.microsoft.com/office/drawing/2014/chartex" xmlns:cx1="http://schemas.microsoft.com/office/drawing/2015/9/8/chartex" xmlns:cx2="http://schemas.microsoft.com/office/drawing/2015/10/21/chartex" xmlns:cx3="http://schemas.microsoft.com/office/drawing/2016/5/9/chartex" xmlns:cx4="http://schemas.microsoft.com/office/drawing/2016/5/10/chartex" xmlns:cx5="http://schemas.microsoft.com/office/drawing/2016/5/11/chartex" xmlns:cx6="http://schemas.microsoft.com/office/drawing/2016/5/12/chartex" xmlns:cx7="http://schemas.microsoft.com/office/drawing/2016/5/13/chartex" xmlns:cx8="http://schemas.microsoft.com/office/drawing/2016/5/14/chartex" xmlns:mc="http://schemas.openxmlformats.org/markup-compatibility/2006" xmlns:aink="http://schemas.microsoft.com/office/drawing/2016/ink" xmlns:am3d="http://schemas.microsoft.com/office/drawing/2017/model3d" xmlns:o="urn:schemas-microsoft-com:office:office" xmlns:r="http://schemas.openxmlformats.org/officeDocument/2006/relationships" xmlns:m="http://schemas.openxmlformats.org/officeDocument/2006/math" xmlns:v="urn:schemas-microsoft-com:vml" xmlns:wp14="http://schemas.microsoft.com/office/word/2010/wordprocessingDrawing" xmlns:wp="http://schemas.openxmlformats.org/drawingml/2006/wordprocessingDrawing" xmlns:w10="urn:schemas-microsoft-com:office:word" xmlns:w="http://schemas.openxmlformats.org/wordprocessingml/2006/main" xmlns:w14="http://schemas.microsoft.com/office/word/2010/wordml" xmlns:w15="http://schemas.microsoft.com/office/word/2012/wordml" xmlns:w16cid="http://schemas.microsoft.com/office/word/2016/wordml/cid" xmlns:w16se="http://schemas.microsoft.com/office/word/2015/wordml/symex" xmlns:wpg="http://schemas.microsoft.com/office/word/2010/wordprocessingGroup" xmlns:wpi="http://schemas.microsoft.com/office/word/2010/wordprocessingInk" xmlns:wne="http://schemas.microsoft.com/office/word/2006/wordml" xmlns:wps="http://schemas.microsoft.com/office/word/2010/wordprocessingShape" mc:Ignorable="w14 w15 w16se w16cid wp14">
+  <w:p>
+    <w:pPr>
+      <w:pStyle w:val="Footer"/>
+    </w:pPr>
+  </w:p>
+</w:ftr>
+</file>
+
 <file path=word/footnotes.xml><?xml version="1.0" encoding="utf-8"?>
 <w:footnotes xmlns:wpc="http://schemas.microsoft.com/office/word/2010/wordprocessingCanvas" xmlns:cx="http://schemas.microsoft.com/office/drawing/2014/chartex" xmlns:cx1="http://schemas.microsoft.com/office/drawing/2015/9/8/chartex" xmlns:cx2="http://schemas.microsoft.com/office/drawing/2015/10/21/chartex" xmlns:cx3="http://schemas.microsoft.com/office/drawing/2016/5/9/chartex" xmlns:cx4="http://schemas.microsoft.com/office/drawing/2016/5/10/chartex" xmlns:cx5="http://schemas.microsoft.com/office/drawing/2016/5/11/chartex" xmlns:cx6="http://schemas.microsoft.com/office/drawing/2016/5/12/chartex" xmlns:cx7="http://schemas.microsoft.com/office/drawing/2016/5/13/chartex" xmlns:cx8="http://schemas.microsoft.com/office/drawing/2016/5/14/chartex" xmlns:mc="http://schemas.openxmlformats.org/markup-compatibility/2006" xmlns:aink="http://schemas.microsoft.com/office/drawing/2016/ink" xmlns:am3d="http://schemas.microsoft.com/office/drawing/2017/model3d" xmlns:o="urn:schemas-microsoft-com:office:office" xmlns:r="http://schemas.openxmlformats.org/officeDocument/2006/relationships" xmlns:m="http://schemas.openxmlformats.org/officeDocument/2006/math" xmlns:v="urn:schemas-microsoft-com:vml" xmlns:wp14="http://schemas.microsoft.com/office/word/2010/wordprocessingDrawing" xmlns:wp="http://schemas.openxmlformats.org/drawingml/2006/wordprocessingDrawing" xmlns:w10="urn:schemas-microsoft-com:office:word" xmlns:w="http://schemas.openxmlformats.org/wordprocessingml/2006/main" xmlns:w14="http://schemas.microsoft.com/office/word/2010/wordml" xmlns:w15="http://schemas.microsoft.com/office/word/2012/wordml" xmlns:w16cid="http://schemas.microsoft.com/office/word/2016/wordml/cid" xmlns:w16se="http://schemas.microsoft.com/office/word/2015/wordml/symex" xmlns:wpg="http://schemas.microsoft.com/office/word/2010/wordprocessingGroup" xmlns:wpi="http://schemas.microsoft.com/office/word/2010/wordprocessingInk" xmlns:wne="http://schemas.microsoft.com/office/word/2006/wordml" xmlns:wps="http://schemas.microsoft.com/office/word/2010/wordprocessingShape" mc:Ignorable="w14 w15 w16se w16cid wp14">
   <w:footnote w:type="separator" w:id="-1">
@@ -9167,6 +9184,16 @@
 </file>
 
 <file path=word/header1.xml><?xml version="1.0" encoding="utf-8"?>
+<w:hdr xmlns:wpc="http://schemas.microsoft.com/office/word/2010/wordprocessingCanvas" xmlns:cx="http://schemas.microsoft.com/office/drawing/2014/chartex" xmlns:cx1="http://schemas.microsoft.com/office/drawing/2015/9/8/chartex" xmlns:cx2="http://schemas.microsoft.com/office/drawing/2015/10/21/chartex" xmlns:cx3="http://schemas.microsoft.com/office/drawing/2016/5/9/chartex" xmlns:cx4="http://schemas.microsoft.com/office/drawing/2016/5/10/chartex" xmlns:cx5="http://schemas.microsoft.com/office/drawing/2016/5/11/chartex" xmlns:cx6="http://schemas.microsoft.com/office/drawing/2016/5/12/chartex" xmlns:cx7="http://schemas.microsoft.com/office/drawing/2016/5/13/chartex" xmlns:cx8="http://schemas.microsoft.com/office/drawing/2016/5/14/chartex" xmlns:mc="http://schemas.openxmlformats.org/markup-compatibility/2006" xmlns:aink="http://schemas.microsoft.com/office/drawing/2016/ink" xmlns:am3d="http://schemas.microsoft.com/office/drawing/2017/model3d" xmlns:o="urn:schemas-microsoft-com:office:office" xmlns:r="http://schemas.openxmlformats.org/officeDocument/2006/relationships" xmlns:m="http://schemas.openxmlformats.org/officeDocument/2006/math" xmlns:v="urn:schemas-microsoft-com:vml" xmlns:wp14="http://schemas.microsoft.com/office/word/2010/wordprocessingDrawing" xmlns:wp="http://schemas.openxmlformats.org/drawingml/2006/wordprocessingDrawing" xmlns:w10="urn:schemas-microsoft-com:office:word" xmlns:w="http://schemas.openxmlformats.org/wordprocessingml/2006/main" xmlns:w14="http://schemas.microsoft.com/office/word/2010/wordml" xmlns:w15="http://schemas.microsoft.com/office/word/2012/wordml" xmlns:w16cid="http://schemas.microsoft.com/office/word/2016/wordml/cid" xmlns:w16se="http://schemas.microsoft.com/office/word/2015/wordml/symex" xmlns:wpg="http://schemas.microsoft.com/office/word/2010/wordprocessingGroup" xmlns:wpi="http://schemas.microsoft.com/office/word/2010/wordprocessingInk" xmlns:wne="http://schemas.microsoft.com/office/word/2006/wordml" xmlns:wps="http://schemas.microsoft.com/office/word/2010/wordprocessingShape" mc:Ignorable="w14 w15 w16se w16cid wp14">
+  <w:p>
+    <w:pPr>
+      <w:pStyle w:val="Header"/>
+    </w:pPr>
+  </w:p>
+</w:hdr>
+</file>
+
+<file path=word/header2.xml><?xml version="1.0" encoding="utf-8"?>
 <w:hdr xmlns:wpc="http://schemas.microsoft.com/office/word/2010/wordprocessingCanvas" xmlns:cx="http://schemas.microsoft.com/office/drawing/2014/chartex" xmlns:cx1="http://schemas.microsoft.com/office/drawing/2015/9/8/chartex" xmlns:cx2="http://schemas.microsoft.com/office/drawing/2015/10/21/chartex" xmlns:cx3="http://schemas.microsoft.com/office/drawing/2016/5/9/chartex" xmlns:cx4="http://schemas.microsoft.com/office/drawing/2016/5/10/chartex" xmlns:cx5="http://schemas.microsoft.com/office/drawing/2016/5/11/chartex" xmlns:cx6="http://schemas.microsoft.com/office/drawing/2016/5/12/chartex" xmlns:cx7="http://schemas.microsoft.com/office/drawing/2016/5/13/chartex" xmlns:cx8="http://schemas.microsoft.com/office/drawing/2016/5/14/chartex" xmlns:mc="http://schemas.openxmlformats.org/markup-compatibility/2006" xmlns:aink="http://schemas.microsoft.com/office/drawing/2016/ink" xmlns:am3d="http://schemas.microsoft.com/office/drawing/2017/model3d" xmlns:o="urn:schemas-microsoft-com:office:office" xmlns:r="http://schemas.openxmlformats.org/officeDocument/2006/relationships" xmlns:m="http://schemas.openxmlformats.org/officeDocument/2006/math" xmlns:v="urn:schemas-microsoft-com:vml" xmlns:wp14="http://schemas.microsoft.com/office/word/2010/wordprocessingDrawing" xmlns:wp="http://schemas.openxmlformats.org/drawingml/2006/wordprocessingDrawing" xmlns:w10="urn:schemas-microsoft-com:office:word" xmlns:w="http://schemas.openxmlformats.org/wordprocessingml/2006/main" xmlns:w14="http://schemas.microsoft.com/office/word/2010/wordml" xmlns:w15="http://schemas.microsoft.com/office/word/2012/wordml" xmlns:w16cid="http://schemas.microsoft.com/office/word/2016/wordml/cid" xmlns:w16se="http://schemas.microsoft.com/office/word/2015/wordml/symex" xmlns:wpg="http://schemas.microsoft.com/office/word/2010/wordprocessingGroup" xmlns:wpi="http://schemas.microsoft.com/office/word/2010/wordprocessingInk" xmlns:wne="http://schemas.microsoft.com/office/word/2006/wordml" xmlns:wps="http://schemas.microsoft.com/office/word/2010/wordprocessingShape" mc:Ignorable="w14 w15 w16se w16cid wp14">
   <w:sdt>
     <w:sdtPr>
@@ -9196,11 +9223,18 @@
             <w:sz w:val="24"/>
             <w:szCs w:val="24"/>
           </w:rPr>
-          <w:t>The effect of publication and reporting biases</w:t>
+          <w:t xml:space="preserve">Running head: THE EFFECT OF PUBLICATION AND REPORTING </w:t>
         </w:r>
         <w:r>
-          <w:tab/>
+          <w:rPr>
+            <w:rFonts w:cstheme="minorHAnsi"/>
+            <w:sz w:val="24"/>
+            <w:szCs w:val="24"/>
+          </w:rPr>
+          <w:t>BIASES</w:t>
         </w:r>
+        <w:bookmarkStart w:id="3" w:name="_GoBack"/>
+        <w:bookmarkEnd w:id="3"/>
         <w:r>
           <w:tab/>
         </w:r>
@@ -9240,7 +9274,7 @@
 </w:hdr>
 </file>
 
-<file path=word/header2.xml><?xml version="1.0" encoding="utf-8"?>
+<file path=word/header3.xml><?xml version="1.0" encoding="utf-8"?>
 <w:hdr xmlns:wpc="http://schemas.microsoft.com/office/word/2010/wordprocessingCanvas" xmlns:cx="http://schemas.microsoft.com/office/drawing/2014/chartex" xmlns:cx1="http://schemas.microsoft.com/office/drawing/2015/9/8/chartex" xmlns:cx2="http://schemas.microsoft.com/office/drawing/2015/10/21/chartex" xmlns:cx3="http://schemas.microsoft.com/office/drawing/2016/5/9/chartex" xmlns:cx4="http://schemas.microsoft.com/office/drawing/2016/5/10/chartex" xmlns:cx5="http://schemas.microsoft.com/office/drawing/2016/5/11/chartex" xmlns:cx6="http://schemas.microsoft.com/office/drawing/2016/5/12/chartex" xmlns:cx7="http://schemas.microsoft.com/office/drawing/2016/5/13/chartex" xmlns:cx8="http://schemas.microsoft.com/office/drawing/2016/5/14/chartex" xmlns:mc="http://schemas.openxmlformats.org/markup-compatibility/2006" xmlns:aink="http://schemas.microsoft.com/office/drawing/2016/ink" xmlns:am3d="http://schemas.microsoft.com/office/drawing/2017/model3d" xmlns:o="urn:schemas-microsoft-com:office:office" xmlns:r="http://schemas.openxmlformats.org/officeDocument/2006/relationships" xmlns:m="http://schemas.openxmlformats.org/officeDocument/2006/math" xmlns:v="urn:schemas-microsoft-com:vml" xmlns:wp14="http://schemas.microsoft.com/office/word/2010/wordprocessingDrawing" xmlns:wp="http://schemas.openxmlformats.org/drawingml/2006/wordprocessingDrawing" xmlns:w10="urn:schemas-microsoft-com:office:word" xmlns:w="http://schemas.openxmlformats.org/wordprocessingml/2006/main" xmlns:w14="http://schemas.microsoft.com/office/word/2010/wordml" xmlns:w15="http://schemas.microsoft.com/office/word/2012/wordml" xmlns:w16cid="http://schemas.microsoft.com/office/word/2016/wordml/cid" xmlns:w16se="http://schemas.microsoft.com/office/word/2015/wordml/symex" xmlns:wpg="http://schemas.microsoft.com/office/word/2010/wordprocessingGroup" xmlns:wpi="http://schemas.microsoft.com/office/word/2010/wordprocessingInk" xmlns:wne="http://schemas.microsoft.com/office/word/2006/wordml" xmlns:wps="http://schemas.microsoft.com/office/word/2010/wordprocessingShape" mc:Ignorable="w14 w15 w16se w16cid wp14">
   <w:p>
     <w:pPr>
@@ -11297,7 +11331,7 @@
 </file>
 
 <file path=customXml/itemProps1.xml><?xml version="1.0" encoding="utf-8"?>
-<ds:datastoreItem xmlns:ds="http://schemas.openxmlformats.org/officeDocument/2006/customXml" ds:itemID="{7926A97C-018F-4432-98F6-9954F9055BBF}">
+<ds:datastoreItem xmlns:ds="http://schemas.openxmlformats.org/officeDocument/2006/customXml" ds:itemID="{23CD6E27-7D38-4C3A-B49B-222A7FE4B176}">
   <ds:schemaRefs>
     <ds:schemaRef ds:uri="http://schemas.openxmlformats.org/officeDocument/2006/bibliography"/>
   </ds:schemaRefs>

</xml_diff>